<commit_message>
Alterações de Ajustes no Serviço
</commit_message>
<xml_diff>
--- a/data/reproferias-cia.docx
+++ b/data/reproferias-cia.docx
@@ -1776,6 +1776,7 @@
           </w:p>
           <w:p>
             <w:pPr>
+              <w:ind w:left="57"/>
               <w:rPr>
                 <w:sz w:val="24"/>
                 <w:szCs w:val="24"/>
@@ -1877,6 +1878,7 @@
           </w:p>
           <w:p>
             <w:pPr>
+              <w:ind w:left="57"/>
               <w:rPr>
                 <w:sz w:val="24"/>
                 <w:szCs w:val="24"/>
@@ -2606,33 +2608,41 @@
           <w:p>
             <w:pPr>
               <w:spacing w:line="276" w:lineRule="auto"/>
-              <w:rPr>
-                <w:sz w:val="24"/>
-                <w:szCs w:val="24"/>
-              </w:rPr>
-            </w:pPr>
-            <w:r>
-              <w:rPr>
-                <w:sz w:val="24"/>
-                <w:szCs w:val="24"/>
-              </w:rPr>
-              <w:t>2 - ______________________________________</w:t>
+            </w:pPr>
+            <w:r>
+              <w:rPr>
+                <w:sz w:val="24"/>
+                <w:szCs w:val="24"/>
+              </w:rPr>
+              <w:t xml:space="preserve">2 - </w:t>
+            </w:r>
+            <w:r>
+              <w:t>_____________________________________</w:t>
+            </w:r>
+            <w:r>
+              <w:t>____</w:t>
             </w:r>
           </w:p>
           <w:p>
             <w:pPr>
               <w:spacing w:line="276" w:lineRule="auto"/>
-              <w:rPr>
-                <w:sz w:val="24"/>
-                <w:szCs w:val="24"/>
-              </w:rPr>
-            </w:pPr>
-            <w:r>
-              <w:rPr>
-                <w:sz w:val="24"/>
-                <w:szCs w:val="24"/>
-              </w:rPr>
-              <w:t xml:space="preserve">      ______________________________________</w:t>
+            </w:pPr>
+            <w:r>
+              <w:t>________________________________________</w:t>
+            </w:r>
+            <w:r>
+              <w:t>____</w:t>
+            </w:r>
+          </w:p>
+          <w:p>
+            <w:pPr>
+              <w:spacing w:line="276" w:lineRule="auto"/>
+            </w:pPr>
+            <w:r>
+              <w:t>________________________________________</w:t>
+            </w:r>
+            <w:r>
+              <w:t>____</w:t>
             </w:r>
           </w:p>
           <w:p>
@@ -2645,10 +2655,10 @@
             </w:pPr>
             <w:r>
               <w:rPr>
-                <w:sz w:val="24"/>
-                <w:szCs w:val="24"/>
-              </w:rPr>
-              <w:t xml:space="preserve">      ______________________________________</w:t>
+                <w:sz w:val="4"/>
+                <w:szCs w:val="4"/>
+              </w:rPr>
+              <w:t>___</w:t>
             </w:r>
           </w:p>
           <w:p>
@@ -3300,12 +3310,19 @@
         </w:tc>
       </w:tr>
     </w:tbl>
-    <w:p/>
+    <w:p>
+      <w:pPr>
+        <w:rPr>
+          <w:sz w:val="2"/>
+          <w:szCs w:val="2"/>
+        </w:rPr>
+      </w:pPr>
+    </w:p>
     <w:tbl>
       <w:tblPr>
         <w:tblStyle w:val="Tabelacomgrade"/>
-        <w:tblW w:w="10343" w:type="dxa"/>
-        <w:tblInd w:w="-709" w:type="dxa"/>
+        <w:tblW w:w="10490" w:type="dxa"/>
+        <w:tblInd w:w="-856" w:type="dxa"/>
         <w:tblBorders>
           <w:insideH w:val="none" w:sz="0" w:space="0" w:color="auto"/>
           <w:insideV w:val="none" w:sz="0" w:space="0" w:color="auto"/>
@@ -3317,12 +3334,12 @@
         <w:tblLook w:val="04A0" w:firstRow="1" w:lastRow="0" w:firstColumn="1" w:lastColumn="0" w:noHBand="0" w:noVBand="1"/>
       </w:tblPr>
       <w:tblGrid>
-        <w:gridCol w:w="10343"/>
+        <w:gridCol w:w="10490"/>
       </w:tblGrid>
       <w:tr>
         <w:tc>
           <w:tcPr>
-            <w:tcW w:w="10343" w:type="dxa"/>
+            <w:tcW w:w="10490" w:type="dxa"/>
           </w:tcPr>
           <w:p>
             <w:pPr>
@@ -3347,7 +3364,7 @@
       <w:tr>
         <w:tc>
           <w:tcPr>
-            <w:tcW w:w="10343" w:type="dxa"/>
+            <w:tcW w:w="10490" w:type="dxa"/>
           </w:tcPr>
           <w:p/>
           <w:tbl>
@@ -3550,8 +3567,6 @@
                 <w:szCs w:val="16"/>
               </w:rPr>
             </w:pPr>
-            <w:bookmarkStart w:id="0" w:name="_GoBack"/>
-            <w:bookmarkEnd w:id="0"/>
           </w:p>
           <w:p/>
           <w:tbl>
@@ -3695,7 +3710,15 @@
         </w:tc>
       </w:tr>
     </w:tbl>
-    <w:p/>
+    <w:p>
+      <w:pPr>
+        <w:rPr>
+          <w:sz w:val="2"/>
+          <w:szCs w:val="2"/>
+        </w:rPr>
+      </w:pPr>
+      <w:bookmarkStart w:id="0" w:name="_GoBack"/>
+    </w:p>
     <w:tbl>
       <w:tblPr>
         <w:tblStyle w:val="Tabelacomgrade"/>
@@ -3715,6 +3738,7 @@
           <w:tcPr>
             <w:tcW w:w="10462" w:type="dxa"/>
           </w:tcPr>
+          <w:bookmarkEnd w:id="0"/>
           <w:p>
             <w:pPr>
               <w:jc w:val="center"/>
@@ -5088,7 +5112,7 @@
 </file>
 
 <file path=customXml/itemProps1.xml><?xml version="1.0" encoding="utf-8"?>
-<ds:datastoreItem xmlns:ds="http://schemas.openxmlformats.org/officeDocument/2006/customXml" ds:itemID="{CD329633-95D6-4A8C-BF7A-0703E282FA46}">
+<ds:datastoreItem xmlns:ds="http://schemas.openxmlformats.org/officeDocument/2006/customXml" ds:itemID="{D31E345B-C755-48CB-95AB-C9AF1CD538C3}">
   <ds:schemaRefs>
     <ds:schemaRef ds:uri="http://schemas.openxmlformats.org/officeDocument/2006/bibliography"/>
   </ds:schemaRefs>

</xml_diff>